<commit_message>
formato final  ejercicio 1 2 3 4
</commit_message>
<xml_diff>
--- a/document/Problem_Set 1 Final.docx
+++ b/document/Problem_Set 1 Final.docx
@@ -24222,32 +24222,21 @@
           <w:szCs w:val="22"/>
         </w:rPr>
       </w:pPr>
-    </w:p>
-    <w:p>
-      <w:pPr>
-        <w:pStyle w:val="Textoindependiente"/>
-        <w:spacing w:before="5"/>
-        <w:rPr>
-          <w:rFonts w:ascii="Cambria Math" w:hAnsi="Cambria Math"/>
-          <w:sz w:val="22"/>
-          <w:szCs w:val="22"/>
-        </w:rPr>
-      </w:pPr>
       <w:r>
         <w:rPr>
           <w:noProof/>
         </w:rPr>
         <w:drawing>
-          <wp:anchor distT="0" distB="0" distL="114300" distR="114300" simplePos="0" relativeHeight="487604736" behindDoc="0" locked="0" layoutInCell="1" allowOverlap="1" wp14:anchorId="79201021" wp14:editId="246FA9FF">
+          <wp:anchor distT="0" distB="0" distL="114300" distR="114300" simplePos="0" relativeHeight="487604736" behindDoc="0" locked="0" layoutInCell="1" allowOverlap="1" wp14:anchorId="79201021" wp14:editId="328345EB">
             <wp:simplePos x="0" y="0"/>
-            <wp:positionH relativeFrom="column">
-              <wp:posOffset>731910</wp:posOffset>
+            <wp:positionH relativeFrom="margin">
+              <wp:align>center</wp:align>
             </wp:positionH>
             <wp:positionV relativeFrom="paragraph">
-              <wp:posOffset>11381</wp:posOffset>
+              <wp:posOffset>89535</wp:posOffset>
             </wp:positionV>
-            <wp:extent cx="4600575" cy="3001362"/>
-            <wp:effectExtent l="0" t="0" r="0" b="8890"/>
+            <wp:extent cx="4806950" cy="3135999"/>
+            <wp:effectExtent l="0" t="0" r="0" b="7620"/>
             <wp:wrapNone/>
             <wp:docPr id="16" name="Imagen 16"/>
             <wp:cNvGraphicFramePr>
@@ -24274,7 +24263,7 @@
                   <pic:spPr bwMode="auto">
                     <a:xfrm>
                       <a:off x="0" y="0"/>
-                      <a:ext cx="4600575" cy="3001362"/>
+                      <a:ext cx="4806950" cy="3135999"/>
                     </a:xfrm>
                     <a:prstGeom prst="rect">
                       <a:avLst/>
@@ -24300,6 +24289,17 @@
           </wp:anchor>
         </w:drawing>
       </w:r>
+    </w:p>
+    <w:p>
+      <w:pPr>
+        <w:pStyle w:val="Textoindependiente"/>
+        <w:spacing w:before="5"/>
+        <w:rPr>
+          <w:rFonts w:ascii="Cambria Math" w:hAnsi="Cambria Math"/>
+          <w:sz w:val="22"/>
+          <w:szCs w:val="22"/>
+        </w:rPr>
+      </w:pPr>
     </w:p>
     <w:p>
       <w:pPr>
@@ -37022,7 +37022,21 @@
           <w:rFonts w:ascii="Cambria" w:hAnsi="Cambria"/>
           <w:lang w:val="es-HN"/>
         </w:rPr>
-        <w:t>-0.191%</w:t>
+        <w:t>-0.1</w:t>
+      </w:r>
+      <w:r>
+        <w:rPr>
+          <w:rFonts w:ascii="Cambria" w:hAnsi="Cambria"/>
+          <w:lang w:val="es-HN"/>
+        </w:rPr>
+        <w:t>657</w:t>
+      </w:r>
+      <w:r>
+        <w:rPr>
+          <w:rFonts w:ascii="Cambria" w:hAnsi="Cambria"/>
+          <w:lang w:val="es-HN"/>
+        </w:rPr>
+        <w:t>%</w:t>
       </w:r>
       <w:r>
         <w:rPr>
@@ -39620,6 +39634,110 @@
         <w:jc w:val="center"/>
         <w:rPr>
           <w:rFonts w:ascii="Cambria Math" w:hAnsi="Cambria Math"/>
+          <w:lang w:val="es-HN"/>
+        </w:rPr>
+      </w:pPr>
+    </w:p>
+    <w:p>
+      <w:pPr>
+        <w:tabs>
+          <w:tab w:val="left" w:pos="9001"/>
+        </w:tabs>
+        <w:ind w:left="426" w:right="366"/>
+        <w:jc w:val="center"/>
+        <w:rPr>
+          <w:rFonts w:ascii="Cambria Math" w:hAnsi="Cambria Math"/>
+          <w:lang w:val="es-HN"/>
+        </w:rPr>
+      </w:pPr>
+    </w:p>
+    <w:p>
+      <w:pPr>
+        <w:tabs>
+          <w:tab w:val="left" w:pos="9001"/>
+        </w:tabs>
+        <w:ind w:left="426" w:right="366"/>
+        <w:jc w:val="center"/>
+        <w:rPr>
+          <w:rFonts w:ascii="Cambria Math" w:hAnsi="Cambria Math"/>
+          <w:lang w:val="es-HN"/>
+        </w:rPr>
+      </w:pPr>
+    </w:p>
+    <w:p>
+      <w:pPr>
+        <w:tabs>
+          <w:tab w:val="left" w:pos="9001"/>
+        </w:tabs>
+        <w:ind w:left="426" w:right="366"/>
+        <w:jc w:val="center"/>
+        <w:rPr>
+          <w:rFonts w:ascii="Cambria Math" w:hAnsi="Cambria Math"/>
+          <w:lang w:val="es-HN"/>
+        </w:rPr>
+      </w:pPr>
+    </w:p>
+    <w:p>
+      <w:pPr>
+        <w:tabs>
+          <w:tab w:val="left" w:pos="9001"/>
+        </w:tabs>
+        <w:ind w:left="426" w:right="366"/>
+        <w:jc w:val="center"/>
+        <w:rPr>
+          <w:rFonts w:ascii="Cambria Math" w:hAnsi="Cambria Math"/>
+          <w:lang w:val="es-HN"/>
+        </w:rPr>
+      </w:pPr>
+    </w:p>
+    <w:p>
+      <w:pPr>
+        <w:tabs>
+          <w:tab w:val="left" w:pos="9001"/>
+        </w:tabs>
+        <w:ind w:left="426" w:right="366"/>
+        <w:jc w:val="center"/>
+        <w:rPr>
+          <w:rFonts w:ascii="Cambria Math" w:hAnsi="Cambria Math"/>
+          <w:lang w:val="es-HN"/>
+        </w:rPr>
+      </w:pPr>
+    </w:p>
+    <w:p>
+      <w:pPr>
+        <w:tabs>
+          <w:tab w:val="left" w:pos="9001"/>
+        </w:tabs>
+        <w:ind w:left="426" w:right="366"/>
+        <w:jc w:val="center"/>
+        <w:rPr>
+          <w:rFonts w:ascii="Cambria Math" w:hAnsi="Cambria Math"/>
+          <w:lang w:val="es-HN"/>
+        </w:rPr>
+      </w:pPr>
+    </w:p>
+    <w:p>
+      <w:pPr>
+        <w:tabs>
+          <w:tab w:val="left" w:pos="9001"/>
+        </w:tabs>
+        <w:ind w:left="426" w:right="366"/>
+        <w:jc w:val="center"/>
+        <w:rPr>
+          <w:rFonts w:ascii="Cambria Math" w:hAnsi="Cambria Math"/>
+          <w:lang w:val="es-HN"/>
+        </w:rPr>
+      </w:pPr>
+    </w:p>
+    <w:p>
+      <w:pPr>
+        <w:tabs>
+          <w:tab w:val="left" w:pos="9001"/>
+        </w:tabs>
+        <w:ind w:left="426" w:right="366"/>
+        <w:jc w:val="center"/>
+        <w:rPr>
+          <w:rFonts w:ascii="Cambria Math" w:hAnsi="Cambria Math"/>
           <w:w w:val="95"/>
           <w:lang w:val="es-HN"/>
         </w:rPr>
@@ -39628,6 +39746,7 @@
         <w:rPr>
           <w:noProof/>
         </w:rPr>
+        <w:lastRenderedPageBreak/>
         <mc:AlternateContent>
           <mc:Choice Requires="wps">
             <w:drawing>
@@ -40103,7 +40222,6 @@
                 <w:color w:val="000000"/>
                 <w:lang w:val="es-HN" w:eastAsia="es-HN"/>
               </w:rPr>
-              <w:lastRenderedPageBreak/>
               <w:t>Edad</w:t>
             </w:r>
           </w:p>
@@ -41432,6 +41550,32 @@
           <w:tab w:val="left" w:pos="9001"/>
         </w:tabs>
         <w:ind w:right="366"/>
+        <w:jc w:val="both"/>
+        <w:rPr>
+          <w:rFonts w:ascii="Cambria Math" w:hAnsi="Cambria Math"/>
+          <w:lang w:val="es-HN"/>
+        </w:rPr>
+      </w:pPr>
+    </w:p>
+    <w:p>
+      <w:pPr>
+        <w:tabs>
+          <w:tab w:val="left" w:pos="9001"/>
+        </w:tabs>
+        <w:ind w:right="366"/>
+        <w:jc w:val="both"/>
+        <w:rPr>
+          <w:rFonts w:ascii="Cambria Math" w:hAnsi="Cambria Math"/>
+          <w:lang w:val="es-HN"/>
+        </w:rPr>
+      </w:pPr>
+    </w:p>
+    <w:p>
+      <w:pPr>
+        <w:tabs>
+          <w:tab w:val="left" w:pos="9001"/>
+        </w:tabs>
+        <w:ind w:right="366"/>
         <w:rPr>
           <w:rFonts w:ascii="Cambria Math" w:hAnsi="Cambria Math"/>
           <w:w w:val="95"/>
@@ -41443,6 +41587,7 @@
           <w:rFonts w:ascii="Cambria Math" w:hAnsi="Cambria Math"/>
           <w:noProof/>
         </w:rPr>
+        <w:lastRenderedPageBreak/>
         <mc:AlternateContent>
           <mc:Choice Requires="wpg">
             <w:drawing>
@@ -41548,7 +41693,7 @@
                                   <w:color w:val="404040" w:themeColor="text1" w:themeTint="BF"/>
                                   <w:lang w:val="es-HN"/>
                                 </w:rPr>
-                                <w:t>4</w:t>
+                                <w:t>5</w:t>
                               </w:r>
                             </w:p>
                             <w:p>
@@ -41602,10 +41747,6 @@
                 <v:shape id="Imagen 11" o:spid="_x0000_s1037" type="#_x0000_t75" style="position:absolute;top:2501;width:60833;height:29490;visibility:visible;mso-wrap-style:square" o:gfxdata="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">
                   <v:imagedata r:id="rId36" o:title=""/>
                 </v:shape>
-                <v:shapetype id="_x0000_t202" coordsize="21600,21600" o:spt="202" path="m,l,21600r21600,l21600,xe">
-                  <v:stroke joinstyle="miter"/>
-                  <v:path gradientshapeok="t" o:connecttype="rect"/>
-                </v:shapetype>
                 <v:shape id="Cuadro de texto 13" o:spid="_x0000_s1038" type="#_x0000_t202" style="position:absolute;left:27777;width:7159;height:3019;visibility:visible;mso-wrap-style:square;v-text-anchor:top" o:gfxdata="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" fillcolor="white [3201]" stroked="f" strokeweight=".5pt">
                   <v:textbox>
                     <w:txbxContent>
@@ -41637,7 +41778,7 @@
                             <w:color w:val="404040" w:themeColor="text1" w:themeTint="BF"/>
                             <w:lang w:val="es-HN"/>
                           </w:rPr>
-                          <w:t>4</w:t>
+                          <w:t>5</w:t>
                         </w:r>
                       </w:p>
                       <w:p>
@@ -42317,6 +42458,7 @@
         <w:rPr>
           <w:rFonts w:ascii="Cambria Math" w:hAnsi="Cambria Math"/>
         </w:rPr>
+        <w:lastRenderedPageBreak/>
         <w:t>in</w:t>
       </w:r>
       <w:r>
@@ -45792,6 +45934,7 @@
           <w:rFonts w:ascii="Cambria Math" w:hAnsi="Cambria Math"/>
           <w:spacing w:val="-1"/>
         </w:rPr>
+        <w:lastRenderedPageBreak/>
         <w:t>Include</w:t>
       </w:r>
       <w:r>
@@ -46719,7 +46862,6 @@
         <w:rPr>
           <w:rFonts w:ascii="Cambria Math" w:hAnsi="Cambria Math"/>
         </w:rPr>
-        <w:lastRenderedPageBreak/>
         <w:t>follow</w:t>
       </w:r>
       <w:r>
@@ -47487,6 +47629,7 @@
           <w:rFonts w:ascii="Cambria Math" w:hAnsi="Cambria Math" w:cs="Calibri"/>
           <w:color w:val="000000"/>
         </w:rPr>
+        <w:lastRenderedPageBreak/>
         <w:t xml:space="preserve">Lemieux, T. (2000). The ‘‘Mincer Equation’’ thirty years after schooling, Experience, and Earnings. </w:t>
       </w:r>
       <w:proofErr w:type="spellStart"/>

</xml_diff>